<commit_message>
3PV og produkt DONE!!!!!!!!!!!!!!!!!!!!!!!!!!!!!!!!!!!!!!
</commit_message>
<xml_diff>
--- a/Bilag/Arbejdsplan sprint 2.docx
+++ b/Bilag/Arbejdsplan sprint 2.docx
@@ -46,8 +46,14 @@
           <w:ilvl w:val="0"/>
           <w:numId w:val="1"/>
         </w:numPr>
-      </w:pPr>
-      <w:r>
+        <w:rPr>
+          <w:strike/>
+        </w:rPr>
+      </w:pPr>
+      <w:r>
+        <w:rPr>
+          <w:strike/>
+        </w:rPr>
         <w:t>Estimering – start med planning poker</w:t>
       </w:r>
     </w:p>
@@ -96,7 +102,12 @@
         </w:numPr>
       </w:pPr>
       <w:r>
-        <w:t>Modeller – SSD, SD, Package</w:t>
+        <w:t xml:space="preserve">Modeller – </w:t>
+      </w:r>
+      <w:bookmarkStart w:id="0" w:name="_GoBack"/>
+      <w:bookmarkEnd w:id="0"/>
+      <w:r>
+        <w:t>SD, Package</w:t>
       </w:r>
     </w:p>
     <w:p>
@@ -110,8 +121,6 @@
       <w:r>
         <w:t>Patterns</w:t>
       </w:r>
-      <w:bookmarkStart w:id="0" w:name="_GoBack"/>
-      <w:bookmarkEnd w:id="0"/>
     </w:p>
     <w:p>
       <w:pPr>
@@ -181,8 +190,14 @@
           <w:ilvl w:val="0"/>
           <w:numId w:val="1"/>
         </w:numPr>
-      </w:pPr>
-      <w:r>
+        <w:rPr>
+          <w:strike/>
+        </w:rPr>
+      </w:pPr>
+      <w:r>
+        <w:rPr>
+          <w:strike/>
+        </w:rPr>
         <w:t>Gennemgå User Storys for sprint 2</w:t>
       </w:r>
     </w:p>
@@ -225,9 +240,39 @@
           <w:ilvl w:val="0"/>
           <w:numId w:val="1"/>
         </w:numPr>
-      </w:pPr>
-      <w:r>
+        <w:rPr>
+          <w:strike/>
+        </w:rPr>
+      </w:pPr>
+      <w:r>
+        <w:rPr>
+          <w:strike/>
+        </w:rPr>
         <w:t>User Story 9: ændre GDPR til vilkår og betingelser</w:t>
+      </w:r>
+    </w:p>
+    <w:p>
+      <w:pPr>
+        <w:pStyle w:val="Listeafsnit"/>
+        <w:numPr>
+          <w:ilvl w:val="0"/>
+          <w:numId w:val="1"/>
+        </w:numPr>
+      </w:pPr>
+      <w:r>
+        <w:t>Færdiggør diskussion og projektering</w:t>
+      </w:r>
+    </w:p>
+    <w:p>
+      <w:pPr>
+        <w:pStyle w:val="Listeafsnit"/>
+        <w:numPr>
+          <w:ilvl w:val="0"/>
+          <w:numId w:val="1"/>
+        </w:numPr>
+      </w:pPr>
+      <w:r>
+        <w:t>Sæt motiv på user storys</w:t>
       </w:r>
     </w:p>
     <w:sectPr>

</xml_diff>

<commit_message>
Tilføjet user storys til sprint review
</commit_message>
<xml_diff>
--- a/Bilag/Arbejdsplan sprint 2.docx
+++ b/Bilag/Arbejdsplan sprint 2.docx
@@ -102,12 +102,7 @@
         </w:numPr>
       </w:pPr>
       <w:r>
-        <w:t xml:space="preserve">Modeller – </w:t>
-      </w:r>
-      <w:bookmarkStart w:id="0" w:name="_GoBack"/>
-      <w:bookmarkEnd w:id="0"/>
-      <w:r>
-        <w:t>SD, Package</w:t>
+        <w:t>Modeller – SD, Package</w:t>
       </w:r>
     </w:p>
     <w:p>
@@ -170,15 +165,27 @@
           <w:ilvl w:val="0"/>
           <w:numId w:val="1"/>
         </w:numPr>
-      </w:pPr>
-      <w:r>
+        <w:rPr>
+          <w:strike/>
+        </w:rPr>
+      </w:pPr>
+      <w:r>
+        <w:rPr>
+          <w:strike/>
+        </w:rPr>
         <w:t>User Story 8</w:t>
       </w:r>
       <w:r>
+        <w:rPr>
+          <w:strike/>
+        </w:rPr>
         <w:t xml:space="preserve">: </w:t>
       </w:r>
       <w:proofErr w:type="spellStart"/>
       <w:r>
+        <w:rPr>
+          <w:strike/>
+        </w:rPr>
         <w:t>Navbar</w:t>
       </w:r>
       <w:proofErr w:type="spellEnd"/>
@@ -230,7 +237,18 @@
       </w:r>
       <w:proofErr w:type="spellEnd"/>
       <w:r>
-        <w:t>. Ny User Story</w:t>
+        <w:t>. Ny</w:t>
+      </w:r>
+      <w:r>
+        <w:t>e</w:t>
+      </w:r>
+      <w:bookmarkStart w:id="0" w:name="_GoBack"/>
+      <w:bookmarkEnd w:id="0"/>
+      <w:r>
+        <w:t xml:space="preserve"> User Story</w:t>
+      </w:r>
+      <w:r>
+        <w:t>s og tasks</w:t>
       </w:r>
     </w:p>
     <w:p>
@@ -273,6 +291,24 @@
       </w:pPr>
       <w:r>
         <w:t>Sæt motiv på user storys</w:t>
+      </w:r>
+    </w:p>
+    <w:p>
+      <w:pPr>
+        <w:pStyle w:val="Listeafsnit"/>
+        <w:numPr>
+          <w:ilvl w:val="0"/>
+          <w:numId w:val="1"/>
+        </w:numPr>
+        <w:rPr>
+          <w:strike/>
+        </w:rPr>
+      </w:pPr>
+      <w:r>
+        <w:rPr>
+          <w:strike/>
+        </w:rPr>
+        <w:t>User story 10: Opret bruger på login-side</w:t>
       </w:r>
     </w:p>
     <w:sectPr>

</xml_diff>

<commit_message>
Arbejdsplan final for d.d og task descriptions for US8.1 reviewed
</commit_message>
<xml_diff>
--- a/Bilag/Arbejdsplan sprint 2.docx
+++ b/Bilag/Arbejdsplan sprint 2.docx
@@ -46,6 +46,18 @@
           <w:ilvl w:val="0"/>
           <w:numId w:val="1"/>
         </w:numPr>
+      </w:pPr>
+      <w:r>
+        <w:t>Kravspecifikation</w:t>
+      </w:r>
+    </w:p>
+    <w:p>
+      <w:pPr>
+        <w:pStyle w:val="Listeafsnit"/>
+        <w:numPr>
+          <w:ilvl w:val="0"/>
+          <w:numId w:val="1"/>
+        </w:numPr>
         <w:rPr>
           <w:strike/>
         </w:rPr>
@@ -138,7 +150,13 @@
         </w:numPr>
       </w:pPr>
       <w:r>
-        <w:t>Rydde op i arbejdsplan og lave arbejdsplan for sprint 2</w:t>
+        <w:t xml:space="preserve">Rydde op i arbejdsplan og </w:t>
+      </w:r>
+      <w:r>
+        <w:rPr>
+          <w:strike/>
+        </w:rPr>
+        <w:t>lave arbejdsplan for sprint 2</w:t>
       </w:r>
     </w:p>
     <w:p>
@@ -215,8 +233,14 @@
           <w:ilvl w:val="0"/>
           <w:numId w:val="1"/>
         </w:numPr>
-      </w:pPr>
-      <w:r>
+        <w:rPr>
+          <w:strike/>
+        </w:rPr>
+      </w:pPr>
+      <w:r>
+        <w:rPr>
+          <w:strike/>
+        </w:rPr>
         <w:t>Task beskrivelser for sprint 2</w:t>
       </w:r>
     </w:p>
@@ -242,8 +266,6 @@
       <w:r>
         <w:t>e</w:t>
       </w:r>
-      <w:bookmarkStart w:id="0" w:name="_GoBack"/>
-      <w:bookmarkEnd w:id="0"/>
       <w:r>
         <w:t xml:space="preserve"> User Story</w:t>
       </w:r>
@@ -310,6 +332,35 @@
         </w:rPr>
         <w:t>User story 10: Opret bruger på login-side</w:t>
       </w:r>
+    </w:p>
+    <w:p>
+      <w:pPr>
+        <w:pStyle w:val="Listeafsnit"/>
+        <w:numPr>
+          <w:ilvl w:val="0"/>
+          <w:numId w:val="1"/>
+        </w:numPr>
+      </w:pPr>
+      <w:r>
+        <w:t>Gennemgang af User Storys – passer alle tasks ind under beskrivelsen?</w:t>
+      </w:r>
+    </w:p>
+    <w:p/>
+    <w:p>
+      <w:r>
+        <w:t xml:space="preserve">Evt. </w:t>
+      </w:r>
+    </w:p>
+    <w:p>
+      <w:pPr>
+        <w:pStyle w:val="Listeafsnit"/>
+        <w:numPr>
+          <w:ilvl w:val="0"/>
+          <w:numId w:val="1"/>
+        </w:numPr>
+      </w:pPr>
+      <w:bookmarkStart w:id="0" w:name="_GoBack"/>
+      <w:bookmarkEnd w:id="0"/>
     </w:p>
     <w:sectPr>
       <w:pgSz w:w="11906" w:h="16838"/>

</xml_diff>

<commit_message>
Opdateret arbejdsplan for onsdag d. 12/12
</commit_message>
<xml_diff>
--- a/Bilag/Arbejdsplan sprint 2.docx
+++ b/Bilag/Arbejdsplan sprint 2.docx
@@ -16,7 +16,13 @@
         <w:pStyle w:val="Undertitel"/>
       </w:pPr>
       <w:r>
-        <w:t>Tirsdag 10/12-2018</w:t>
+        <w:t>Tirsdag 1</w:t>
+      </w:r>
+      <w:r>
+        <w:t>1</w:t>
+      </w:r>
+      <w:r>
+        <w:t>/12-2018</w:t>
       </w:r>
     </w:p>
     <w:p>
@@ -86,8 +92,6 @@
       <w:r>
         <w:t>, og overfør user storys afhængig af timer til rådighed.</w:t>
       </w:r>
-      <w:bookmarkStart w:id="0" w:name="_GoBack"/>
-      <w:bookmarkEnd w:id="0"/>
     </w:p>
     <w:p>
       <w:pPr>
@@ -318,8 +322,14 @@
           <w:ilvl w:val="0"/>
           <w:numId w:val="1"/>
         </w:numPr>
-      </w:pPr>
-      <w:r>
+        <w:rPr>
+          <w:strike/>
+        </w:rPr>
+      </w:pPr>
+      <w:r>
+        <w:rPr>
+          <w:strike/>
+        </w:rPr>
         <w:t>Sæt motiv på user storys</w:t>
       </w:r>
     </w:p>
@@ -366,18 +376,209 @@
       </w:r>
     </w:p>
     <w:p>
-      <w:r>
-        <w:t xml:space="preserve">Evt. </w:t>
-      </w:r>
-    </w:p>
-    <w:p>
-      <w:pPr>
-        <w:pStyle w:val="Listeafsnit"/>
-        <w:numPr>
-          <w:ilvl w:val="0"/>
-          <w:numId w:val="1"/>
-        </w:numPr>
-      </w:pPr>
+      <w:pPr>
+        <w:pStyle w:val="Undertitel"/>
+      </w:pPr>
+      <w:r>
+        <w:t>Onsdag d. 1</w:t>
+      </w:r>
+      <w:r>
+        <w:t>2</w:t>
+      </w:r>
+      <w:bookmarkStart w:id="0" w:name="_GoBack"/>
+      <w:bookmarkEnd w:id="0"/>
+      <w:r>
+        <w:t>/12-2018</w:t>
+      </w:r>
+    </w:p>
+    <w:p>
+      <w:pPr>
+        <w:pStyle w:val="Listeafsnit"/>
+        <w:numPr>
+          <w:ilvl w:val="0"/>
+          <w:numId w:val="1"/>
+        </w:numPr>
+      </w:pPr>
+      <w:r>
+        <w:t xml:space="preserve">Task </w:t>
+      </w:r>
+      <w:proofErr w:type="spellStart"/>
+      <w:r>
+        <w:t>network</w:t>
+      </w:r>
+      <w:proofErr w:type="spellEnd"/>
+      <w:r>
+        <w:t xml:space="preserve"> laves om</w:t>
+      </w:r>
+    </w:p>
+    <w:p>
+      <w:pPr>
+        <w:pStyle w:val="Listeafsnit"/>
+        <w:numPr>
+          <w:ilvl w:val="0"/>
+          <w:numId w:val="1"/>
+        </w:numPr>
+      </w:pPr>
+      <w:r>
+        <w:t>Kravspecifikation</w:t>
+      </w:r>
+    </w:p>
+    <w:p>
+      <w:pPr>
+        <w:pStyle w:val="Listeafsnit"/>
+        <w:numPr>
+          <w:ilvl w:val="0"/>
+          <w:numId w:val="1"/>
+        </w:numPr>
+      </w:pPr>
+      <w:r>
+        <w:t>Sprint planning – husk timer til rådighed, og overfør user storys afhængig af timer til rådighed.</w:t>
+      </w:r>
+    </w:p>
+    <w:p>
+      <w:pPr>
+        <w:pStyle w:val="Listeafsnit"/>
+        <w:numPr>
+          <w:ilvl w:val="0"/>
+          <w:numId w:val="1"/>
+        </w:numPr>
+      </w:pPr>
+      <w:r>
+        <w:t>Problemformulering</w:t>
+      </w:r>
+    </w:p>
+    <w:p>
+      <w:pPr>
+        <w:pStyle w:val="Listeafsnit"/>
+        <w:numPr>
+          <w:ilvl w:val="0"/>
+          <w:numId w:val="1"/>
+        </w:numPr>
+      </w:pPr>
+      <w:r>
+        <w:t>(Vision og mission)</w:t>
+      </w:r>
+    </w:p>
+    <w:p>
+      <w:pPr>
+        <w:pStyle w:val="Listeafsnit"/>
+        <w:numPr>
+          <w:ilvl w:val="0"/>
+          <w:numId w:val="1"/>
+        </w:numPr>
+      </w:pPr>
+      <w:r>
+        <w:t>Modeller – SD, Package</w:t>
+      </w:r>
+    </w:p>
+    <w:p>
+      <w:pPr>
+        <w:pStyle w:val="Listeafsnit"/>
+        <w:numPr>
+          <w:ilvl w:val="0"/>
+          <w:numId w:val="1"/>
+        </w:numPr>
+      </w:pPr>
+      <w:r>
+        <w:t>Patterns</w:t>
+      </w:r>
+    </w:p>
+    <w:p>
+      <w:pPr>
+        <w:pStyle w:val="Listeafsnit"/>
+        <w:numPr>
+          <w:ilvl w:val="0"/>
+          <w:numId w:val="1"/>
+        </w:numPr>
+      </w:pPr>
+      <w:r>
+        <w:t>Introduktion</w:t>
+      </w:r>
+    </w:p>
+    <w:p>
+      <w:pPr>
+        <w:pStyle w:val="Listeafsnit"/>
+        <w:numPr>
+          <w:ilvl w:val="0"/>
+          <w:numId w:val="1"/>
+        </w:numPr>
+      </w:pPr>
+      <w:r>
+        <w:t>Rydde op i arbejdsplan</w:t>
+      </w:r>
+    </w:p>
+    <w:p>
+      <w:pPr>
+        <w:pStyle w:val="Listeafsnit"/>
+        <w:numPr>
+          <w:ilvl w:val="0"/>
+          <w:numId w:val="1"/>
+        </w:numPr>
+      </w:pPr>
+      <w:proofErr w:type="spellStart"/>
+      <w:r>
+        <w:t>Gantt-chart</w:t>
+      </w:r>
+      <w:proofErr w:type="spellEnd"/>
+      <w:r>
+        <w:t xml:space="preserve"> opdateret</w:t>
+      </w:r>
+    </w:p>
+    <w:p>
+      <w:pPr>
+        <w:pStyle w:val="Listeafsnit"/>
+        <w:numPr>
+          <w:ilvl w:val="0"/>
+          <w:numId w:val="1"/>
+        </w:numPr>
+      </w:pPr>
+      <w:r>
+        <w:t xml:space="preserve">Opdateret modeller og diagrammer </w:t>
+      </w:r>
+      <w:proofErr w:type="spellStart"/>
+      <w:r>
+        <w:t>ihht</w:t>
+      </w:r>
+      <w:proofErr w:type="spellEnd"/>
+      <w:r>
+        <w:t>. Nye User Storys og tasks</w:t>
+      </w:r>
+    </w:p>
+    <w:p>
+      <w:pPr>
+        <w:pStyle w:val="Listeafsnit"/>
+        <w:numPr>
+          <w:ilvl w:val="0"/>
+          <w:numId w:val="1"/>
+        </w:numPr>
+      </w:pPr>
+      <w:r>
+        <w:t>Færdiggør diskussion og projektering</w:t>
+      </w:r>
+    </w:p>
+    <w:p>
+      <w:pPr>
+        <w:pStyle w:val="Listeafsnit"/>
+        <w:numPr>
+          <w:ilvl w:val="0"/>
+          <w:numId w:val="1"/>
+        </w:numPr>
+      </w:pPr>
+      <w:r>
+        <w:t>Gennemgang af User Storys – passer alle tasks ind under beskrivelsen?</w:t>
+      </w:r>
+    </w:p>
+    <w:p>
+      <w:pPr>
+        <w:pStyle w:val="Listeafsnit"/>
+        <w:numPr>
+          <w:ilvl w:val="0"/>
+          <w:numId w:val="1"/>
+        </w:numPr>
+      </w:pPr>
+      <w:r>
+        <w:t>Sprint planning 1: antal timer til rådighed?</w:t>
+      </w:r>
     </w:p>
     <w:sectPr>
       <w:pgSz w:w="11906" w:h="16838"/>

</xml_diff>